<commit_message>
fixed the numbering and added the "OR" rows
</commit_message>
<xml_diff>
--- a/template.docx
+++ b/template.docx
@@ -668,12 +668,6 @@
           <w:rFonts w:ascii="Times New Roman" w:hAnsi="Times New Roman" w:cs="Times New Roman"/>
         </w:rPr>
       </w:pPr>
-      <w:r>
-        <w:rPr>
-          <w:rFonts w:ascii="Times New Roman" w:hAnsi="Times New Roman" w:cs="Times New Roman"/>
-        </w:rPr>
-        <w:t>{#table}</w:t>
-      </w:r>
     </w:p>
     <w:p>
       <w:pPr>
@@ -682,150 +676,20 @@
         <w:jc w:val="center"/>
         <w:rPr>
           <w:rFonts w:ascii="Times New Roman" w:hAnsi="Times New Roman" w:cs="Times New Roman"/>
-        </w:rPr>
-      </w:pPr>
-      <w:r>
-        <w:rPr>
-          <w:rFonts w:ascii="Times New Roman" w:hAnsi="Times New Roman" w:cs="Times New Roman"/>
-        </w:rPr>
-        <w:t xml:space="preserve">    | Q No | Question | Marks | Bloom's Level | CO | Unit No |</w:t>
+          <w:b/>
+        </w:rPr>
+      </w:pPr>
+      <w:r>
+        <w:rPr>
+          <w:rFonts w:ascii="Times New Roman" w:hAnsi="Times New Roman" w:cs="Times New Roman"/>
+          <w:b/>
+        </w:rPr>
+        <w:t xml:space="preserve">PART- B </w:t>
       </w:r>
     </w:p>
     <w:p>
       <w:pPr>
         <w:pStyle w:val="NoSpacing"/>
-        <w:ind w:left="426"/>
-        <w:jc w:val="center"/>
-        <w:rPr>
-          <w:rFonts w:ascii="Times New Roman" w:hAnsi="Times New Roman" w:cs="Times New Roman"/>
-        </w:rPr>
-      </w:pPr>
-      <w:r>
-        <w:rPr>
-          <w:rFonts w:ascii="Times New Roman" w:hAnsi="Times New Roman" w:cs="Times New Roman"/>
-        </w:rPr>
-        <w:t xml:space="preserve">    |------|----------|-------|---------------|----|---------|</w:t>
-      </w:r>
-    </w:p>
-    <w:p>
-      <w:pPr>
-        <w:pStyle w:val="NoSpacing"/>
-        <w:ind w:left="426"/>
-        <w:jc w:val="center"/>
-        <w:rPr>
-          <w:rFonts w:ascii="Times New Roman" w:hAnsi="Times New Roman" w:cs="Times New Roman"/>
-        </w:rPr>
-      </w:pPr>
-      <w:r>
-        <w:rPr>
-          <w:rFonts w:ascii="Times New Roman" w:hAnsi="Times New Roman" w:cs="Times New Roman"/>
-        </w:rPr>
-        <w:t xml:space="preserve">    | {</w:t>
-      </w:r>
-      <w:proofErr w:type="spellStart"/>
-      <w:r>
-        <w:rPr>
-          <w:rFonts w:ascii="Times New Roman" w:hAnsi="Times New Roman" w:cs="Times New Roman"/>
-        </w:rPr>
-        <w:t>q_no</w:t>
-      </w:r>
-      <w:proofErr w:type="spellEnd"/>
-      <w:r>
-        <w:rPr>
-          <w:rFonts w:ascii="Times New Roman" w:hAnsi="Times New Roman" w:cs="Times New Roman"/>
-        </w:rPr>
-        <w:t>} | {</w:t>
-      </w:r>
-      <w:proofErr w:type="spellStart"/>
-      <w:r>
-        <w:rPr>
-          <w:rFonts w:ascii="Times New Roman" w:hAnsi="Times New Roman" w:cs="Times New Roman"/>
-        </w:rPr>
-        <w:t>question_text</w:t>
-      </w:r>
-      <w:proofErr w:type="spellEnd"/>
-      <w:r>
-        <w:rPr>
-          <w:rFonts w:ascii="Times New Roman" w:hAnsi="Times New Roman" w:cs="Times New Roman"/>
-        </w:rPr>
-        <w:t>} | {marks} | {</w:t>
-      </w:r>
-      <w:proofErr w:type="spellStart"/>
-      <w:r>
-        <w:rPr>
-          <w:rFonts w:ascii="Times New Roman" w:hAnsi="Times New Roman" w:cs="Times New Roman"/>
-        </w:rPr>
-        <w:t>blooms_level</w:t>
-      </w:r>
-      <w:proofErr w:type="spellEnd"/>
-      <w:r>
-        <w:rPr>
-          <w:rFonts w:ascii="Times New Roman" w:hAnsi="Times New Roman" w:cs="Times New Roman"/>
-        </w:rPr>
-        <w:t>} | {co} | {</w:t>
-      </w:r>
-      <w:proofErr w:type="spellStart"/>
-      <w:r>
-        <w:rPr>
-          <w:rFonts w:ascii="Times New Roman" w:hAnsi="Times New Roman" w:cs="Times New Roman"/>
-        </w:rPr>
-        <w:t>unit_no</w:t>
-      </w:r>
-      <w:proofErr w:type="spellEnd"/>
-      <w:r>
-        <w:rPr>
-          <w:rFonts w:ascii="Times New Roman" w:hAnsi="Times New Roman" w:cs="Times New Roman"/>
-        </w:rPr>
-        <w:t>} |</w:t>
-      </w:r>
-    </w:p>
-    <w:p>
-      <w:pPr>
-        <w:pStyle w:val="NoSpacing"/>
-        <w:ind w:left="426"/>
-        <w:jc w:val="center"/>
-        <w:rPr>
-          <w:rFonts w:ascii="Times New Roman" w:hAnsi="Times New Roman" w:cs="Times New Roman"/>
-        </w:rPr>
-      </w:pPr>
-      <w:r>
-        <w:rPr>
-          <w:rFonts w:ascii="Times New Roman" w:hAnsi="Times New Roman" w:cs="Times New Roman"/>
-        </w:rPr>
-        <w:t>{/table}</w:t>
-      </w:r>
-    </w:p>
-    <w:p>
-      <w:pPr>
-        <w:pStyle w:val="NoSpacing"/>
-        <w:ind w:left="426"/>
-        <w:jc w:val="center"/>
-        <w:rPr>
-          <w:rFonts w:ascii="Times New Roman" w:hAnsi="Times New Roman" w:cs="Times New Roman"/>
-        </w:rPr>
-      </w:pPr>
-    </w:p>
-    <w:p>
-      <w:pPr>
-        <w:pStyle w:val="NoSpacing"/>
-        <w:ind w:left="426"/>
-        <w:jc w:val="center"/>
-        <w:rPr>
-          <w:rFonts w:ascii="Times New Roman" w:hAnsi="Times New Roman" w:cs="Times New Roman"/>
-          <w:b/>
-        </w:rPr>
-      </w:pPr>
-      <w:r>
-        <w:rPr>
-          <w:rFonts w:ascii="Times New Roman" w:hAnsi="Times New Roman" w:cs="Times New Roman"/>
-          <w:b/>
-        </w:rPr>
-        <w:t xml:space="preserve">PART- B </w:t>
-      </w:r>
-    </w:p>
-    <w:p>
-      <w:pPr>
-        <w:pStyle w:val="NoSpacing"/>
         <w:spacing w:after="240"/>
         <w:rPr>
           <w:rFonts w:ascii="Times New Roman" w:hAnsi="Times New Roman" w:cs="Times New Roman"/>
@@ -900,23 +764,6 @@
           <w:b/>
         </w:rPr>
         <w:t>15 Marks</w:t>
-      </w:r>
-    </w:p>
-    <w:p>
-      <w:pPr>
-        <w:pStyle w:val="NoSpacing"/>
-        <w:spacing w:after="240"/>
-        <w:rPr>
-          <w:rFonts w:ascii="Times New Roman" w:hAnsi="Times New Roman" w:cs="Times New Roman"/>
-          <w:bCs/>
-        </w:rPr>
-      </w:pPr>
-      <w:r>
-        <w:rPr>
-          <w:rFonts w:ascii="Times New Roman" w:hAnsi="Times New Roman" w:cs="Times New Roman"/>
-          <w:bCs/>
-        </w:rPr>
-        <w:t>//table 2</w:t>
       </w:r>
     </w:p>
     <w:p>

</xml_diff>